<commit_message>
Date: 13 Feb 2026
</commit_message>
<xml_diff>
--- a/Assignments.docx
+++ b/Assignments.docx
@@ -10,7 +10,6 @@
           <w:lang w:val="en-US"/>
         </w:rPr>
       </w:pPr>
-      <w:bookmarkStart w:id="0" w:name="_GoBack"/>
       <w:r>
         <w:rPr>
           <w:sz w:val="26"/>
@@ -169,23 +168,13 @@
           <w:lang w:val="en-US"/>
         </w:rPr>
       </w:pPr>
-      <w:proofErr w:type="spellStart"/>
-      <w:r>
-        <w:rPr>
-          <w:sz w:val="26"/>
-          <w:szCs w:val="24"/>
-          <w:lang w:val="en-US"/>
-        </w:rPr>
-        <w:t>Hra</w:t>
-      </w:r>
-      <w:proofErr w:type="spellEnd"/>
-      <w:r>
-        <w:rPr>
-          <w:sz w:val="26"/>
-          <w:szCs w:val="24"/>
-          <w:lang w:val="en-US"/>
-        </w:rPr>
-        <w:t xml:space="preserve"> = 20 % of basic salary</w:t>
+      <w:r>
+        <w:rPr>
+          <w:sz w:val="26"/>
+          <w:szCs w:val="24"/>
+          <w:lang w:val="en-US"/>
+        </w:rPr>
+        <w:t>Hra = 20 % of basic salary</w:t>
       </w:r>
     </w:p>
     <w:p>
@@ -229,25 +218,7 @@
           <w:szCs w:val="24"/>
           <w:lang w:val="en-US"/>
         </w:rPr>
-        <w:t xml:space="preserve">Gross = basic salary + da + </w:t>
-      </w:r>
-      <w:proofErr w:type="spellStart"/>
-      <w:r>
-        <w:rPr>
-          <w:sz w:val="26"/>
-          <w:szCs w:val="24"/>
-          <w:lang w:val="en-US"/>
-        </w:rPr>
-        <w:t>hra</w:t>
-      </w:r>
-      <w:proofErr w:type="spellEnd"/>
-      <w:r>
-        <w:rPr>
-          <w:sz w:val="26"/>
-          <w:szCs w:val="24"/>
-          <w:lang w:val="en-US"/>
-        </w:rPr>
-        <w:t>;</w:t>
+        <w:t>Gross = basic salary + da + hra;</w:t>
       </w:r>
     </w:p>
     <w:p>
@@ -269,18 +240,8 @@
           <w:szCs w:val="24"/>
           <w:lang w:val="en-US"/>
         </w:rPr>
-        <w:t xml:space="preserve">Net = gross – </w:t>
-      </w:r>
-      <w:proofErr w:type="spellStart"/>
-      <w:r>
-        <w:rPr>
-          <w:sz w:val="26"/>
-          <w:szCs w:val="24"/>
-          <w:lang w:val="en-US"/>
-        </w:rPr>
-        <w:t>pf</w:t>
-      </w:r>
-      <w:proofErr w:type="spellEnd"/>
+        <w:t>Net = gross – pf</w:t>
+      </w:r>
     </w:p>
     <w:p>
       <w:pPr>
@@ -325,6 +286,51 @@
         </w:rPr>
         <w:t>Accept purchase amount from user and calculate 10% discount and net amount.</w:t>
       </w:r>
+    </w:p>
+    <w:p>
+      <w:pPr>
+        <w:pStyle w:val="ListParagraph"/>
+        <w:numPr>
+          <w:ilvl w:val="0"/>
+          <w:numId w:val="1"/>
+        </w:numPr>
+        <w:rPr>
+          <w:sz w:val="26"/>
+          <w:szCs w:val="24"/>
+          <w:lang w:val="en-US"/>
+        </w:rPr>
+      </w:pPr>
+      <w:r>
+        <w:rPr>
+          <w:sz w:val="26"/>
+          <w:szCs w:val="24"/>
+          <w:lang w:val="en-US"/>
+        </w:rPr>
+        <w:t>Accept purchase amount and selling amount from user. Calculate and display the profit or loss.</w:t>
+      </w:r>
+    </w:p>
+    <w:p>
+      <w:pPr>
+        <w:pStyle w:val="ListParagraph"/>
+        <w:numPr>
+          <w:ilvl w:val="0"/>
+          <w:numId w:val="1"/>
+        </w:numPr>
+        <w:rPr>
+          <w:sz w:val="26"/>
+          <w:szCs w:val="24"/>
+          <w:lang w:val="en-US"/>
+        </w:rPr>
+      </w:pPr>
+      <w:r>
+        <w:rPr>
+          <w:sz w:val="26"/>
+          <w:szCs w:val="24"/>
+          <w:lang w:val="en-US"/>
+        </w:rPr>
+        <w:t>Accept two numbers from user and display the maximum number.</w:t>
+      </w:r>
+      <w:bookmarkStart w:id="0" w:name="_GoBack"/>
       <w:bookmarkEnd w:id="0"/>
     </w:p>
     <w:sectPr>

</xml_diff>

<commit_message>
Date: 14 Feb 2026
</commit_message>
<xml_diff>
--- a/Assignments.docx
+++ b/Assignments.docx
@@ -329,6 +329,465 @@
           <w:lang w:val="en-US"/>
         </w:rPr>
         <w:t>Accept two numbers from user and display the maximum number.</w:t>
+      </w:r>
+    </w:p>
+    <w:p>
+      <w:pPr>
+        <w:pStyle w:val="ListParagraph"/>
+        <w:numPr>
+          <w:ilvl w:val="0"/>
+          <w:numId w:val="1"/>
+        </w:numPr>
+        <w:rPr>
+          <w:sz w:val="26"/>
+          <w:szCs w:val="24"/>
+          <w:lang w:val="en-US"/>
+        </w:rPr>
+      </w:pPr>
+      <w:r>
+        <w:rPr>
+          <w:sz w:val="26"/>
+          <w:szCs w:val="24"/>
+          <w:lang w:val="en-US"/>
+        </w:rPr>
+        <w:t>Accept marks of 5 subjects, calculate total and average marks. And display the grade</w:t>
+      </w:r>
+    </w:p>
+    <w:p>
+      <w:pPr>
+        <w:pStyle w:val="ListParagraph"/>
+        <w:numPr>
+          <w:ilvl w:val="1"/>
+          <w:numId w:val="1"/>
+        </w:numPr>
+        <w:rPr>
+          <w:sz w:val="26"/>
+          <w:szCs w:val="24"/>
+          <w:lang w:val="en-US"/>
+        </w:rPr>
+      </w:pPr>
+      <w:r>
+        <w:rPr>
+          <w:sz w:val="26"/>
+          <w:szCs w:val="24"/>
+          <w:lang w:val="en-US"/>
+        </w:rPr>
+        <w:t xml:space="preserve">&gt;= 85 </w:t>
+      </w:r>
+      <w:r>
+        <w:rPr>
+          <w:sz w:val="26"/>
+          <w:szCs w:val="24"/>
+          <w:lang w:val="en-US"/>
+        </w:rPr>
+        <w:tab/>
+      </w:r>
+      <w:r>
+        <w:rPr>
+          <w:sz w:val="26"/>
+          <w:szCs w:val="24"/>
+          <w:lang w:val="en-US"/>
+        </w:rPr>
+        <w:tab/>
+      </w:r>
+      <w:r>
+        <w:rPr>
+          <w:sz w:val="26"/>
+          <w:szCs w:val="24"/>
+          <w:lang w:val="en-US"/>
+        </w:rPr>
+        <w:tab/>
+      </w:r>
+      <w:r>
+        <w:rPr>
+          <w:sz w:val="26"/>
+          <w:szCs w:val="24"/>
+          <w:lang w:val="en-US"/>
+        </w:rPr>
+        <w:sym w:font="Wingdings" w:char="F0E0"/>
+      </w:r>
+      <w:r>
+        <w:rPr>
+          <w:sz w:val="26"/>
+          <w:szCs w:val="24"/>
+          <w:lang w:val="en-US"/>
+        </w:rPr>
+        <w:t xml:space="preserve"> Distention</w:t>
+      </w:r>
+    </w:p>
+    <w:p>
+      <w:pPr>
+        <w:pStyle w:val="ListParagraph"/>
+        <w:numPr>
+          <w:ilvl w:val="1"/>
+          <w:numId w:val="1"/>
+        </w:numPr>
+        <w:rPr>
+          <w:sz w:val="26"/>
+          <w:szCs w:val="24"/>
+          <w:lang w:val="en-US"/>
+        </w:rPr>
+      </w:pPr>
+      <w:r>
+        <w:rPr>
+          <w:sz w:val="26"/>
+          <w:szCs w:val="24"/>
+          <w:lang w:val="en-US"/>
+        </w:rPr>
+        <w:t>&gt;=75</w:t>
+      </w:r>
+      <w:r>
+        <w:rPr>
+          <w:sz w:val="26"/>
+          <w:szCs w:val="24"/>
+          <w:lang w:val="en-US"/>
+        </w:rPr>
+        <w:tab/>
+        <w:t>&amp; &lt; 85</w:t>
+      </w:r>
+      <w:r>
+        <w:rPr>
+          <w:sz w:val="26"/>
+          <w:szCs w:val="24"/>
+          <w:lang w:val="en-US"/>
+        </w:rPr>
+        <w:tab/>
+      </w:r>
+      <w:r>
+        <w:rPr>
+          <w:sz w:val="26"/>
+          <w:szCs w:val="24"/>
+          <w:lang w:val="en-US"/>
+        </w:rPr>
+        <w:tab/>
+      </w:r>
+      <w:r>
+        <w:rPr>
+          <w:sz w:val="26"/>
+          <w:szCs w:val="24"/>
+          <w:lang w:val="en-US"/>
+        </w:rPr>
+        <w:sym w:font="Wingdings" w:char="F0E0"/>
+      </w:r>
+      <w:r>
+        <w:rPr>
+          <w:sz w:val="26"/>
+          <w:szCs w:val="24"/>
+          <w:lang w:val="en-US"/>
+        </w:rPr>
+        <w:t xml:space="preserve"> A</w:t>
+      </w:r>
+    </w:p>
+    <w:p>
+      <w:pPr>
+        <w:pStyle w:val="ListParagraph"/>
+        <w:numPr>
+          <w:ilvl w:val="1"/>
+          <w:numId w:val="1"/>
+        </w:numPr>
+        <w:rPr>
+          <w:sz w:val="26"/>
+          <w:szCs w:val="24"/>
+          <w:lang w:val="en-US"/>
+        </w:rPr>
+      </w:pPr>
+      <w:r>
+        <w:rPr>
+          <w:sz w:val="26"/>
+          <w:szCs w:val="24"/>
+          <w:lang w:val="en-US"/>
+        </w:rPr>
+        <w:t>&gt;= 65 &amp; &lt; 75</w:t>
+      </w:r>
+      <w:r>
+        <w:rPr>
+          <w:sz w:val="26"/>
+          <w:szCs w:val="24"/>
+          <w:lang w:val="en-US"/>
+        </w:rPr>
+        <w:tab/>
+      </w:r>
+      <w:r>
+        <w:rPr>
+          <w:sz w:val="26"/>
+          <w:szCs w:val="24"/>
+          <w:lang w:val="en-US"/>
+        </w:rPr>
+        <w:tab/>
+      </w:r>
+      <w:r>
+        <w:rPr>
+          <w:sz w:val="26"/>
+          <w:szCs w:val="24"/>
+          <w:lang w:val="en-US"/>
+        </w:rPr>
+        <w:sym w:font="Wingdings" w:char="F0E0"/>
+      </w:r>
+      <w:r>
+        <w:rPr>
+          <w:sz w:val="26"/>
+          <w:szCs w:val="24"/>
+          <w:lang w:val="en-US"/>
+        </w:rPr>
+        <w:t xml:space="preserve"> B</w:t>
+      </w:r>
+    </w:p>
+    <w:p>
+      <w:pPr>
+        <w:pStyle w:val="ListParagraph"/>
+        <w:numPr>
+          <w:ilvl w:val="1"/>
+          <w:numId w:val="1"/>
+        </w:numPr>
+        <w:rPr>
+          <w:sz w:val="26"/>
+          <w:szCs w:val="24"/>
+          <w:lang w:val="en-US"/>
+        </w:rPr>
+      </w:pPr>
+      <w:r>
+        <w:rPr>
+          <w:sz w:val="26"/>
+          <w:szCs w:val="24"/>
+          <w:lang w:val="en-US"/>
+        </w:rPr>
+        <w:t>&gt;= 55 &amp; &lt; 65</w:t>
+      </w:r>
+      <w:r>
+        <w:rPr>
+          <w:sz w:val="26"/>
+          <w:szCs w:val="24"/>
+          <w:lang w:val="en-US"/>
+        </w:rPr>
+        <w:tab/>
+      </w:r>
+      <w:r>
+        <w:rPr>
+          <w:sz w:val="26"/>
+          <w:szCs w:val="24"/>
+          <w:lang w:val="en-US"/>
+        </w:rPr>
+        <w:tab/>
+      </w:r>
+      <w:r>
+        <w:rPr>
+          <w:sz w:val="26"/>
+          <w:szCs w:val="24"/>
+          <w:lang w:val="en-US"/>
+        </w:rPr>
+        <w:sym w:font="Wingdings" w:char="F0E0"/>
+      </w:r>
+      <w:r>
+        <w:rPr>
+          <w:sz w:val="26"/>
+          <w:szCs w:val="24"/>
+          <w:lang w:val="en-US"/>
+        </w:rPr>
+        <w:t xml:space="preserve"> C</w:t>
+      </w:r>
+    </w:p>
+    <w:p>
+      <w:pPr>
+        <w:pStyle w:val="ListParagraph"/>
+        <w:numPr>
+          <w:ilvl w:val="1"/>
+          <w:numId w:val="1"/>
+        </w:numPr>
+        <w:rPr>
+          <w:sz w:val="26"/>
+          <w:szCs w:val="24"/>
+          <w:lang w:val="en-US"/>
+        </w:rPr>
+      </w:pPr>
+      <w:r>
+        <w:rPr>
+          <w:sz w:val="26"/>
+          <w:szCs w:val="24"/>
+          <w:lang w:val="en-US"/>
+        </w:rPr>
+        <w:t>&gt;= 35 &amp; &lt; 55</w:t>
+      </w:r>
+      <w:r>
+        <w:rPr>
+          <w:sz w:val="26"/>
+          <w:szCs w:val="24"/>
+          <w:lang w:val="en-US"/>
+        </w:rPr>
+        <w:tab/>
+      </w:r>
+      <w:r>
+        <w:rPr>
+          <w:sz w:val="26"/>
+          <w:szCs w:val="24"/>
+          <w:lang w:val="en-US"/>
+        </w:rPr>
+        <w:tab/>
+      </w:r>
+      <w:r>
+        <w:rPr>
+          <w:sz w:val="26"/>
+          <w:szCs w:val="24"/>
+          <w:lang w:val="en-US"/>
+        </w:rPr>
+        <w:sym w:font="Wingdings" w:char="F0E0"/>
+      </w:r>
+      <w:r>
+        <w:rPr>
+          <w:sz w:val="26"/>
+          <w:szCs w:val="24"/>
+          <w:lang w:val="en-US"/>
+        </w:rPr>
+        <w:t xml:space="preserve"> D</w:t>
+      </w:r>
+    </w:p>
+    <w:p>
+      <w:pPr>
+        <w:pStyle w:val="ListParagraph"/>
+        <w:numPr>
+          <w:ilvl w:val="1"/>
+          <w:numId w:val="1"/>
+        </w:numPr>
+        <w:rPr>
+          <w:sz w:val="26"/>
+          <w:szCs w:val="24"/>
+          <w:lang w:val="en-US"/>
+        </w:rPr>
+      </w:pPr>
+      <w:r>
+        <w:rPr>
+          <w:sz w:val="26"/>
+          <w:szCs w:val="24"/>
+          <w:lang w:val="en-US"/>
+        </w:rPr>
+        <w:t>&lt; 35</w:t>
+      </w:r>
+      <w:r>
+        <w:rPr>
+          <w:sz w:val="26"/>
+          <w:szCs w:val="24"/>
+          <w:lang w:val="en-US"/>
+        </w:rPr>
+        <w:tab/>
+      </w:r>
+      <w:r>
+        <w:rPr>
+          <w:sz w:val="26"/>
+          <w:szCs w:val="24"/>
+          <w:lang w:val="en-US"/>
+        </w:rPr>
+        <w:tab/>
+      </w:r>
+      <w:r>
+        <w:rPr>
+          <w:sz w:val="26"/>
+          <w:szCs w:val="24"/>
+          <w:lang w:val="en-US"/>
+        </w:rPr>
+        <w:tab/>
+      </w:r>
+      <w:r>
+        <w:rPr>
+          <w:sz w:val="26"/>
+          <w:szCs w:val="24"/>
+          <w:lang w:val="en-US"/>
+        </w:rPr>
+        <w:sym w:font="Wingdings" w:char="F0E0"/>
+      </w:r>
+      <w:r>
+        <w:rPr>
+          <w:sz w:val="26"/>
+          <w:szCs w:val="24"/>
+          <w:lang w:val="en-US"/>
+        </w:rPr>
+        <w:t xml:space="preserve"> Fail</w:t>
+      </w:r>
+    </w:p>
+    <w:p>
+      <w:pPr>
+        <w:pStyle w:val="ListParagraph"/>
+        <w:numPr>
+          <w:ilvl w:val="0"/>
+          <w:numId w:val="1"/>
+        </w:numPr>
+        <w:rPr>
+          <w:sz w:val="26"/>
+          <w:szCs w:val="24"/>
+          <w:lang w:val="en-US"/>
+        </w:rPr>
+      </w:pPr>
+      <w:r>
+        <w:rPr>
+          <w:sz w:val="26"/>
+          <w:szCs w:val="24"/>
+          <w:lang w:val="en-US"/>
+        </w:rPr>
+        <w:t>Create a menu driven program to calculate addition, subtraction, multiplication or division of 2 numbers.</w:t>
+      </w:r>
+    </w:p>
+    <w:p>
+      <w:pPr>
+        <w:pStyle w:val="ListParagraph"/>
+        <w:numPr>
+          <w:ilvl w:val="1"/>
+          <w:numId w:val="1"/>
+        </w:numPr>
+        <w:rPr>
+          <w:sz w:val="26"/>
+          <w:szCs w:val="24"/>
+          <w:lang w:val="en-US"/>
+        </w:rPr>
+      </w:pPr>
+      <w:r>
+        <w:rPr>
+          <w:sz w:val="26"/>
+          <w:szCs w:val="24"/>
+          <w:lang w:val="en-US"/>
+        </w:rPr>
+        <w:t>Accept 2 numbers</w:t>
+      </w:r>
+    </w:p>
+    <w:p>
+      <w:pPr>
+        <w:pStyle w:val="ListParagraph"/>
+        <w:numPr>
+          <w:ilvl w:val="1"/>
+          <w:numId w:val="1"/>
+        </w:numPr>
+        <w:rPr>
+          <w:sz w:val="26"/>
+          <w:szCs w:val="24"/>
+          <w:lang w:val="en-US"/>
+        </w:rPr>
+      </w:pPr>
+      <w:r>
+        <w:rPr>
+          <w:sz w:val="26"/>
+          <w:szCs w:val="24"/>
+          <w:lang w:val="en-US"/>
+        </w:rPr>
+        <w:t>Accept the choice (+, -, /, *)</w:t>
+      </w:r>
+    </w:p>
+    <w:p>
+      <w:pPr>
+        <w:pStyle w:val="ListParagraph"/>
+        <w:numPr>
+          <w:ilvl w:val="1"/>
+          <w:numId w:val="1"/>
+        </w:numPr>
+        <w:rPr>
+          <w:sz w:val="26"/>
+          <w:szCs w:val="24"/>
+          <w:lang w:val="en-US"/>
+        </w:rPr>
+      </w:pPr>
+      <w:r>
+        <w:rPr>
+          <w:sz w:val="26"/>
+          <w:szCs w:val="24"/>
+          <w:lang w:val="en-US"/>
+        </w:rPr>
+        <w:t>And calculate the answer and display</w:t>
       </w:r>
       <w:bookmarkStart w:id="0" w:name="_GoBack"/>
       <w:bookmarkEnd w:id="0"/>

</xml_diff>

<commit_message>
Date: 16 Feb 2026
</commit_message>
<xml_diff>
--- a/Assignments.docx
+++ b/Assignments.docx
@@ -789,6 +789,64 @@
         </w:rPr>
         <w:t>And calculate the answer and display</w:t>
       </w:r>
+    </w:p>
+    <w:p>
+      <w:pPr>
+        <w:pStyle w:val="ListParagraph"/>
+        <w:numPr>
+          <w:ilvl w:val="0"/>
+          <w:numId w:val="1"/>
+        </w:numPr>
+        <w:rPr>
+          <w:sz w:val="26"/>
+          <w:szCs w:val="24"/>
+          <w:lang w:val="en-US"/>
+        </w:rPr>
+      </w:pPr>
+      <w:r>
+        <w:rPr>
+          <w:sz w:val="26"/>
+          <w:szCs w:val="24"/>
+          <w:lang w:val="en-US"/>
+        </w:rPr>
+        <w:t>Accept a number from user and print its multiplication table.</w:t>
+      </w:r>
+    </w:p>
+    <w:p>
+      <w:pPr>
+        <w:pStyle w:val="ListParagraph"/>
+        <w:numPr>
+          <w:ilvl w:val="0"/>
+          <w:numId w:val="1"/>
+        </w:numPr>
+        <w:rPr>
+          <w:sz w:val="26"/>
+          <w:szCs w:val="24"/>
+          <w:lang w:val="en-US"/>
+        </w:rPr>
+      </w:pPr>
+      <w:r>
+        <w:rPr>
+          <w:sz w:val="26"/>
+          <w:szCs w:val="24"/>
+          <w:lang w:val="en-US"/>
+        </w:rPr>
+        <w:t>Print sum of 1 to 10 numbers.</w:t>
+      </w:r>
+    </w:p>
+    <w:p>
+      <w:pPr>
+        <w:pStyle w:val="ListParagraph"/>
+        <w:numPr>
+          <w:ilvl w:val="0"/>
+          <w:numId w:val="1"/>
+        </w:numPr>
+        <w:rPr>
+          <w:sz w:val="26"/>
+          <w:szCs w:val="24"/>
+          <w:lang w:val="en-US"/>
+        </w:rPr>
+      </w:pPr>
       <w:bookmarkStart w:id="0" w:name="_GoBack"/>
       <w:bookmarkEnd w:id="0"/>
     </w:p>

</xml_diff>